<commit_message>
improved v1 with report
</commit_message>
<xml_diff>
--- a/Reports/Report_Gym_v1.docx
+++ b/Reports/Report_Gym_v1.docx
@@ -4,147 +4,107 @@
   <w:body>
     <w:p>
       <w:pPr>
-        <w:ind w:firstLineChars="850" w:firstLine="3740"/>
-        <w:rPr>
-          <w:sz w:val="44"/>
-        </w:rPr>
+        <w:pStyle w:val="Titel"/>
       </w:pPr>
-      <w:bookmarkStart w:id="0" w:name="_GoBack"/>
-      <w:bookmarkEnd w:id="0"/>
-      <w:r>
-        <w:rPr>
-          <w:sz w:val="44"/>
-        </w:rPr>
+      <w:r>
         <w:t>Report</w:t>
       </w:r>
     </w:p>
     <w:p>
+      <w:r>
+        <w:t xml:space="preserve">Project name: </w:t>
+      </w:r>
+      <w:proofErr w:type="spellStart"/>
+      <w:r>
+        <w:t>MyGymClub</w:t>
+      </w:r>
+      <w:proofErr w:type="spellEnd"/>
+    </w:p>
+    <w:p>
+      <w:r>
+        <w:t xml:space="preserve">Team members: </w:t>
+      </w:r>
+      <w:r>
+        <w:t xml:space="preserve"> 19829047_</w:t>
+      </w:r>
+      <w:r>
+        <w:rPr>
+          <w:rFonts w:hint="eastAsia"/>
+        </w:rPr>
+        <w:t>李莉</w:t>
+      </w:r>
+      <w:r>
+        <w:rPr>
+          <w:rFonts w:hint="eastAsia"/>
+        </w:rPr>
+        <w:t>Lily</w:t>
+      </w:r>
+      <w:r>
+        <w:rPr>
+          <w:rFonts w:hint="eastAsia"/>
+        </w:rPr>
+        <w:t>, 16301144</w:t>
+      </w:r>
+      <w:r>
+        <w:t>_</w:t>
+      </w:r>
+      <w:r>
+        <w:rPr>
+          <w:rFonts w:hint="eastAsia"/>
+        </w:rPr>
+        <w:t>朱诺仪</w:t>
+      </w:r>
+    </w:p>
+    <w:p>
+      <w:r>
+        <w:t>Minimum SDK: 24</w:t>
+      </w:r>
+    </w:p>
+    <w:p>
       <w:pPr>
         <w:rPr>
+          <w:rFonts w:ascii="Courier New" w:eastAsia="Times New Roman" w:hAnsi="Courier New" w:cs="Courier New"/>
+          <w:color w:val="A9B7C6"/>
+          <w:kern w:val="0"/>
+          <w:sz w:val="20"/>
+          <w:szCs w:val="20"/>
+        </w:rPr>
+      </w:pPr>
+      <w:r>
+        <w:t>Target SDK: 28</w:t>
+      </w:r>
+    </w:p>
+    <w:p>
+      <w:pPr>
+        <w:pStyle w:val="Overskrift1"/>
+      </w:pPr>
+      <w:r>
+        <w:t>Technical features</w:t>
+      </w:r>
+      <w:r>
+        <w:rPr>
+          <w:rFonts w:hint="eastAsia"/>
+        </w:rPr>
+        <w:t xml:space="preserve">: </w:t>
+      </w:r>
+    </w:p>
+    <w:p>
+      <w:pPr>
+        <w:rPr>
           <w:b/>
-          <w:sz w:val="22"/>
         </w:rPr>
       </w:pPr>
       <w:r>
         <w:rPr>
           <w:b/>
-          <w:sz w:val="22"/>
-        </w:rPr>
-        <w:t>Project name: MyGymClub</w:t>
-      </w:r>
-    </w:p>
-    <w:p>
-      <w:pPr>
+        </w:rPr>
+        <w:t>Navigation between UI pages</w:t>
+      </w:r>
+      <w:r>
         <w:rPr>
           <w:b/>
-          <w:sz w:val="22"/>
-        </w:rPr>
-      </w:pPr>
-      <w:r>
-        <w:rPr>
-          <w:b/>
-          <w:sz w:val="22"/>
-        </w:rPr>
-        <w:t xml:space="preserve">Team members: </w:t>
-      </w:r>
-      <w:r>
-        <w:rPr>
-          <w:b/>
-          <w:sz w:val="22"/>
-        </w:rPr>
-        <w:t xml:space="preserve"> 19829047_</w:t>
-      </w:r>
-      <w:r>
-        <w:rPr>
-          <w:rFonts w:hint="eastAsia"/>
-          <w:b/>
-          <w:sz w:val="22"/>
-        </w:rPr>
-        <w:t>李莉Lily</w:t>
-      </w:r>
-      <w:r>
-        <w:rPr>
-          <w:rFonts w:hint="eastAsia"/>
-          <w:b/>
-          <w:sz w:val="22"/>
-        </w:rPr>
-        <w:t xml:space="preserve">, </w:t>
-      </w:r>
-      <w:r>
-        <w:rPr>
-          <w:b/>
-          <w:sz w:val="22"/>
-        </w:rPr>
-        <w:t xml:space="preserve"> </w:t>
-      </w:r>
-      <w:r>
-        <w:rPr>
-          <w:rFonts w:hint="eastAsia"/>
-          <w:b/>
-          <w:sz w:val="22"/>
-        </w:rPr>
-        <w:t>16301144</w:t>
-      </w:r>
-      <w:r>
-        <w:rPr>
-          <w:b/>
-          <w:sz w:val="22"/>
-        </w:rPr>
-        <w:t>_</w:t>
-      </w:r>
-      <w:r>
-        <w:rPr>
-          <w:rFonts w:hint="eastAsia"/>
-          <w:b/>
-          <w:sz w:val="22"/>
-        </w:rPr>
-        <w:t>朱诺仪</w:t>
-      </w:r>
-    </w:p>
-    <w:p>
-      <w:pPr>
-        <w:rPr>
-          <w:b/>
-          <w:sz w:val="22"/>
-        </w:rPr>
-      </w:pPr>
-    </w:p>
-    <w:p>
-      <w:pPr>
-        <w:rPr>
-          <w:b/>
-          <w:sz w:val="22"/>
-        </w:rPr>
-      </w:pPr>
-      <w:r>
-        <w:rPr>
-          <w:b/>
-          <w:sz w:val="22"/>
-        </w:rPr>
-        <w:t>Technical features</w:t>
-      </w:r>
-      <w:r>
-        <w:rPr>
-          <w:rFonts w:hint="eastAsia"/>
-          <w:b/>
-          <w:sz w:val="22"/>
-        </w:rPr>
-        <w:t xml:space="preserve">: </w:t>
-      </w:r>
-    </w:p>
-    <w:p>
-      <w:pPr>
-        <w:rPr>
-          <w:b/>
-          <w:sz w:val="22"/>
-        </w:rPr>
-      </w:pPr>
-      <w:r>
-        <w:rPr>
-          <w:b/>
-          <w:sz w:val="22"/>
-        </w:rPr>
-        <w:t>The first page –Old users can login immediately, but if you are a new user, you should sign up fisrt.</w:t>
+        </w:rPr>
+        <w:t>:</w:t>
       </w:r>
     </w:p>
     <w:p>
@@ -215,7 +175,28 @@
     </w:p>
     <w:p>
       <w:r>
-        <w:t>When you click ‘LOGIN’button, jump to ‘login_page’</w:t>
+        <w:t xml:space="preserve">When you click </w:t>
+      </w:r>
+      <w:r>
+        <w:t xml:space="preserve">the </w:t>
+      </w:r>
+      <w:r>
+        <w:t>‘LOGIN’</w:t>
+      </w:r>
+      <w:r>
+        <w:t xml:space="preserve"> </w:t>
+      </w:r>
+      <w:r>
+        <w:t>button,</w:t>
+      </w:r>
+      <w:r>
+        <w:t xml:space="preserve"> you will</w:t>
+      </w:r>
+      <w:r>
+        <w:t xml:space="preserve"> jump to</w:t>
+      </w:r>
+      <w:r>
+        <w:t xml:space="preserve"> the login page:</w:t>
       </w:r>
     </w:p>
     <w:p>
@@ -271,7 +252,28 @@
     <w:p/>
     <w:p>
       <w:r>
-        <w:t>When you click ‘SIGN UP’button, jump to ‘sign_page’</w:t>
+        <w:t>When you click</w:t>
+      </w:r>
+      <w:r>
+        <w:t xml:space="preserve"> the</w:t>
+      </w:r>
+      <w:r>
+        <w:t xml:space="preserve"> ‘SIGN UP’</w:t>
+      </w:r>
+      <w:r>
+        <w:t xml:space="preserve"> </w:t>
+      </w:r>
+      <w:r>
+        <w:t>button,</w:t>
+      </w:r>
+      <w:r>
+        <w:t xml:space="preserve"> you will</w:t>
+      </w:r>
+      <w:r>
+        <w:t xml:space="preserve"> jump to</w:t>
+      </w:r>
+      <w:r>
+        <w:t xml:space="preserve"> the signup page:</w:t>
       </w:r>
     </w:p>
     <w:p>
@@ -323,65 +325,52 @@
         </w:drawing>
       </w:r>
     </w:p>
+    <w:p>
+      <w:r>
+        <w:t>The app uses a bottom navigation bar that has 4 elements:</w:t>
+      </w:r>
+    </w:p>
+    <w:p>
+      <w:r>
+        <w:t>Fit Page – Where you can see your schedule</w:t>
+      </w:r>
+    </w:p>
+    <w:p>
+      <w:r>
+        <w:t>Find Page – Where you can browse courses and trainers and see online courses</w:t>
+      </w:r>
+    </w:p>
+    <w:p>
+      <w:r>
+        <w:t>News Page – Where you can see the latest news from the trainers</w:t>
+      </w:r>
+    </w:p>
+    <w:p>
+      <w:pPr>
+        <w:jc w:val="left"/>
+      </w:pPr>
+      <w:r>
+        <w:t xml:space="preserve">Me Page – Where you can see your own information: Your diary, Settings and logout </w:t>
+      </w:r>
+    </w:p>
     <w:p/>
     <w:p>
+      <w:r>
+        <w:t>After login the user is directed to the fit page:</w:t>
+      </w:r>
+    </w:p>
+    <w:p>
+      <w:pPr>
+        <w:jc w:val="left"/>
+      </w:pPr>
       <w:r>
         <w:rPr>
           <w:rFonts w:hint="eastAsia"/>
           <w:noProof/>
         </w:rPr>
+        <w:lastRenderedPageBreak/>
         <w:drawing>
-          <wp:inline distT="0" distB="0" distL="0" distR="0">
-            <wp:extent cx="2882348" cy="4829585"/>
-            <wp:effectExtent l="0" t="0" r="0" b="0"/>
-            <wp:docPr id="4" name="图片 4"/>
-            <wp:cNvGraphicFramePr>
-              <a:graphicFrameLocks xmlns:a="http://schemas.openxmlformats.org/drawingml/2006/main" noChangeAspect="1"/>
-            </wp:cNvGraphicFramePr>
-            <a:graphic xmlns:a="http://schemas.openxmlformats.org/drawingml/2006/main">
-              <a:graphicData uri="http://schemas.openxmlformats.org/drawingml/2006/picture">
-                <pic:pic xmlns:pic="http://schemas.openxmlformats.org/drawingml/2006/picture">
-                  <pic:nvPicPr>
-                    <pic:cNvPr id="4" name="screenshot.png"/>
-                    <pic:cNvPicPr/>
-                  </pic:nvPicPr>
-                  <pic:blipFill>
-                    <a:blip r:embed="rId7">
-                      <a:extLst>
-                        <a:ext uri="{28A0092B-C50C-407E-A947-70E740481C1C}">
-                          <a14:useLocalDpi xmlns:a14="http://schemas.microsoft.com/office/drawing/2010/main" val="0"/>
-                        </a:ext>
-                      </a:extLst>
-                    </a:blip>
-                    <a:stretch>
-                      <a:fillRect/>
-                    </a:stretch>
-                  </pic:blipFill>
-                  <pic:spPr>
-                    <a:xfrm>
-                      <a:off x="0" y="0"/>
-                      <a:ext cx="2909629" cy="4875297"/>
-                    </a:xfrm>
-                    <a:prstGeom prst="rect">
-                      <a:avLst/>
-                    </a:prstGeom>
-                  </pic:spPr>
-                </pic:pic>
-              </a:graphicData>
-            </a:graphic>
-          </wp:inline>
-        </w:drawing>
-      </w:r>
-    </w:p>
-    <w:p/>
-    <w:p>
-      <w:r>
-        <w:rPr>
-          <w:rFonts w:hint="eastAsia"/>
-          <w:noProof/>
-        </w:rPr>
-        <w:drawing>
-          <wp:inline distT="0" distB="0" distL="0" distR="0" wp14:anchorId="670E7463" wp14:editId="3093D83A">
+          <wp:inline distT="0" distB="0" distL="0" distR="0" wp14:anchorId="18A73F36" wp14:editId="6330C971">
             <wp:extent cx="2968487" cy="4973915"/>
             <wp:effectExtent l="0" t="0" r="0" b="0"/>
             <wp:docPr id="5" name="图片 5"/>
@@ -396,7 +385,7 @@
                     <pic:cNvPicPr/>
                   </pic:nvPicPr>
                   <pic:blipFill>
-                    <a:blip r:embed="rId8">
+                    <a:blip r:embed="rId7">
                       <a:extLst>
                         <a:ext uri="{28A0092B-C50C-407E-A947-70E740481C1C}">
                           <a14:useLocalDpi xmlns:a14="http://schemas.microsoft.com/office/drawing/2010/main" val="0"/>
@@ -424,11 +413,184 @@
       </w:r>
     </w:p>
     <w:p>
+      <w:pPr>
+        <w:jc w:val="left"/>
+      </w:pPr>
+      <w:r>
+        <w:t>The by clicking on the Find tab in the bottom navigation bar, this page will be shown:</w:t>
+      </w:r>
+    </w:p>
+    <w:p>
+      <w:pPr>
+        <w:jc w:val="left"/>
+      </w:pPr>
+      <w:r>
+        <w:rPr>
+          <w:noProof/>
+        </w:rPr>
+        <w:lastRenderedPageBreak/>
+        <w:drawing>
+          <wp:inline distT="0" distB="0" distL="0" distR="0" wp14:anchorId="7D9D6009" wp14:editId="61C30DB4">
+            <wp:extent cx="2778369" cy="4939007"/>
+            <wp:effectExtent l="0" t="0" r="3175" b="0"/>
+            <wp:docPr id="9" name="Billede 9"/>
+            <wp:cNvGraphicFramePr>
+              <a:graphicFrameLocks xmlns:a="http://schemas.openxmlformats.org/drawingml/2006/main" noChangeAspect="1"/>
+            </wp:cNvGraphicFramePr>
+            <a:graphic xmlns:a="http://schemas.openxmlformats.org/drawingml/2006/main">
+              <a:graphicData uri="http://schemas.openxmlformats.org/drawingml/2006/picture">
+                <pic:pic xmlns:pic="http://schemas.openxmlformats.org/drawingml/2006/picture">
+                  <pic:nvPicPr>
+                    <pic:cNvPr id="1" name=""/>
+                    <pic:cNvPicPr/>
+                  </pic:nvPicPr>
+                  <pic:blipFill>
+                    <a:blip r:embed="rId8"/>
+                    <a:stretch>
+                      <a:fillRect/>
+                    </a:stretch>
+                  </pic:blipFill>
+                  <pic:spPr>
+                    <a:xfrm>
+                      <a:off x="0" y="0"/>
+                      <a:ext cx="2794357" cy="4967429"/>
+                    </a:xfrm>
+                    <a:prstGeom prst="rect">
+                      <a:avLst/>
+                    </a:prstGeom>
+                  </pic:spPr>
+                </pic:pic>
+              </a:graphicData>
+            </a:graphic>
+          </wp:inline>
+        </w:drawing>
+      </w:r>
+    </w:p>
+    <w:p>
+      <w:pPr>
+        <w:jc w:val="left"/>
+      </w:pPr>
+      <w:r>
+        <w:t>Then by clicking the news tab, this page appears:</w:t>
+      </w:r>
+    </w:p>
+    <w:p>
+      <w:pPr>
+        <w:jc w:val="left"/>
+      </w:pPr>
       <w:r>
         <w:rPr>
           <w:rFonts w:hint="eastAsia"/>
           <w:noProof/>
         </w:rPr>
+        <w:lastRenderedPageBreak/>
+        <w:drawing>
+          <wp:inline distT="0" distB="0" distL="0" distR="0" wp14:anchorId="294ACD6D" wp14:editId="35B79747">
+            <wp:extent cx="2896535" cy="4853354"/>
+            <wp:effectExtent l="0" t="0" r="0" b="0"/>
+            <wp:docPr id="7" name="图片 7"/>
+            <wp:cNvGraphicFramePr>
+              <a:graphicFrameLocks xmlns:a="http://schemas.openxmlformats.org/drawingml/2006/main" noChangeAspect="1"/>
+            </wp:cNvGraphicFramePr>
+            <a:graphic xmlns:a="http://schemas.openxmlformats.org/drawingml/2006/main">
+              <a:graphicData uri="http://schemas.openxmlformats.org/drawingml/2006/picture">
+                <pic:pic xmlns:pic="http://schemas.openxmlformats.org/drawingml/2006/picture">
+                  <pic:nvPicPr>
+                    <pic:cNvPr id="7" name="screenshot.png"/>
+                    <pic:cNvPicPr/>
+                  </pic:nvPicPr>
+                  <pic:blipFill>
+                    <a:blip r:embed="rId9">
+                      <a:extLst>
+                        <a:ext uri="{28A0092B-C50C-407E-A947-70E740481C1C}">
+                          <a14:useLocalDpi xmlns:a14="http://schemas.microsoft.com/office/drawing/2010/main" val="0"/>
+                        </a:ext>
+                      </a:extLst>
+                    </a:blip>
+                    <a:stretch>
+                      <a:fillRect/>
+                    </a:stretch>
+                  </pic:blipFill>
+                  <pic:spPr>
+                    <a:xfrm>
+                      <a:off x="0" y="0"/>
+                      <a:ext cx="2899417" cy="4858183"/>
+                    </a:xfrm>
+                    <a:prstGeom prst="rect">
+                      <a:avLst/>
+                    </a:prstGeom>
+                  </pic:spPr>
+                </pic:pic>
+              </a:graphicData>
+            </a:graphic>
+          </wp:inline>
+        </w:drawing>
+      </w:r>
+    </w:p>
+    <w:p>
+      <w:pPr>
+        <w:jc w:val="left"/>
+      </w:pPr>
+      <w:r>
+        <w:t>And the last tab on the navigation bar will lead to this page:</w:t>
+      </w:r>
+    </w:p>
+    <w:p>
+      <w:r>
+        <w:rPr>
+          <w:noProof/>
+        </w:rPr>
+        <w:lastRenderedPageBreak/>
+        <w:drawing>
+          <wp:inline distT="0" distB="0" distL="0" distR="0" wp14:anchorId="4C43578E" wp14:editId="4C37982E">
+            <wp:extent cx="3228741" cy="5739619"/>
+            <wp:effectExtent l="0" t="0" r="0" b="0"/>
+            <wp:docPr id="10" name="Billede 10"/>
+            <wp:cNvGraphicFramePr>
+              <a:graphicFrameLocks xmlns:a="http://schemas.openxmlformats.org/drawingml/2006/main" noChangeAspect="1"/>
+            </wp:cNvGraphicFramePr>
+            <a:graphic xmlns:a="http://schemas.openxmlformats.org/drawingml/2006/main">
+              <a:graphicData uri="http://schemas.openxmlformats.org/drawingml/2006/picture">
+                <pic:pic xmlns:pic="http://schemas.openxmlformats.org/drawingml/2006/picture">
+                  <pic:nvPicPr>
+                    <pic:cNvPr id="1" name=""/>
+                    <pic:cNvPicPr/>
+                  </pic:nvPicPr>
+                  <pic:blipFill>
+                    <a:blip r:embed="rId10"/>
+                    <a:stretch>
+                      <a:fillRect/>
+                    </a:stretch>
+                  </pic:blipFill>
+                  <pic:spPr>
+                    <a:xfrm>
+                      <a:off x="0" y="0"/>
+                      <a:ext cx="3230707" cy="5743114"/>
+                    </a:xfrm>
+                    <a:prstGeom prst="rect">
+                      <a:avLst/>
+                    </a:prstGeom>
+                  </pic:spPr>
+                </pic:pic>
+              </a:graphicData>
+            </a:graphic>
+          </wp:inline>
+        </w:drawing>
+      </w:r>
+    </w:p>
+    <w:p/>
+    <w:p>
+      <w:r>
+        <w:t>By clicking the button “My diary”, the user will reach this page:</w:t>
+      </w:r>
+    </w:p>
+    <w:p>
+      <w:r>
+        <w:rPr>
+          <w:rFonts w:hint="eastAsia"/>
+          <w:noProof/>
+        </w:rPr>
+        <w:lastRenderedPageBreak/>
         <w:drawing>
           <wp:inline distT="0" distB="0" distL="0" distR="0">
             <wp:extent cx="3366052" cy="5640065"/>
@@ -445,7 +607,7 @@
                     <pic:cNvPicPr/>
                   </pic:nvPicPr>
                   <pic:blipFill>
-                    <a:blip r:embed="rId9">
+                    <a:blip r:embed="rId11">
                       <a:extLst>
                         <a:ext uri="{28A0092B-C50C-407E-A947-70E740481C1C}">
                           <a14:useLocalDpi xmlns:a14="http://schemas.microsoft.com/office/drawing/2010/main" val="0"/>
@@ -472,18 +634,22 @@
         </w:drawing>
       </w:r>
     </w:p>
-    <w:p/>
-    <w:p>
-      <w:r>
-        <w:rPr>
-          <w:rFonts w:hint="eastAsia"/>
+    <w:p>
+      <w:r>
+        <w:t>By clicking the button “My settings” the user will reach this page:</w:t>
+      </w:r>
+    </w:p>
+    <w:p>
+      <w:r>
+        <w:rPr>
           <w:noProof/>
         </w:rPr>
+        <w:lastRenderedPageBreak/>
         <w:drawing>
-          <wp:inline distT="0" distB="0" distL="0" distR="0">
-            <wp:extent cx="3327400" cy="5575300"/>
-            <wp:effectExtent l="0" t="0" r="0" b="0"/>
-            <wp:docPr id="7" name="图片 7"/>
+          <wp:inline distT="0" distB="0" distL="0" distR="0" wp14:anchorId="781580F7" wp14:editId="199AABB0">
+            <wp:extent cx="4986655" cy="8864600"/>
+            <wp:effectExtent l="0" t="0" r="4445" b="0"/>
+            <wp:docPr id="11" name="Billede 11"/>
             <wp:cNvGraphicFramePr>
               <a:graphicFrameLocks xmlns:a="http://schemas.openxmlformats.org/drawingml/2006/main" noChangeAspect="1"/>
             </wp:cNvGraphicFramePr>
@@ -491,17 +657,11 @@
               <a:graphicData uri="http://schemas.openxmlformats.org/drawingml/2006/picture">
                 <pic:pic xmlns:pic="http://schemas.openxmlformats.org/drawingml/2006/picture">
                   <pic:nvPicPr>
-                    <pic:cNvPr id="7" name="screenshot.png"/>
+                    <pic:cNvPr id="1" name=""/>
                     <pic:cNvPicPr/>
                   </pic:nvPicPr>
                   <pic:blipFill>
-                    <a:blip r:embed="rId10">
-                      <a:extLst>
-                        <a:ext uri="{28A0092B-C50C-407E-A947-70E740481C1C}">
-                          <a14:useLocalDpi xmlns:a14="http://schemas.microsoft.com/office/drawing/2010/main" val="0"/>
-                        </a:ext>
-                      </a:extLst>
-                    </a:blip>
+                    <a:blip r:embed="rId12"/>
                     <a:stretch>
                       <a:fillRect/>
                     </a:stretch>
@@ -509,7 +669,7 @@
                   <pic:spPr>
                     <a:xfrm>
                       <a:off x="0" y="0"/>
-                      <a:ext cx="3327400" cy="5575300"/>
+                      <a:ext cx="4986655" cy="8864600"/>
                     </a:xfrm>
                     <a:prstGeom prst="rect">
                       <a:avLst/>
@@ -524,61 +684,10 @@
     </w:p>
     <w:p/>
     <w:p>
-      <w:r>
-        <w:rPr>
-          <w:rFonts w:hint="eastAsia"/>
-          <w:noProof/>
-        </w:rPr>
-        <w:drawing>
-          <wp:inline distT="0" distB="0" distL="0" distR="0">
-            <wp:extent cx="3317845" cy="5559287"/>
-            <wp:effectExtent l="0" t="0" r="0" b="0"/>
-            <wp:docPr id="8" name="图片 8"/>
-            <wp:cNvGraphicFramePr>
-              <a:graphicFrameLocks xmlns:a="http://schemas.openxmlformats.org/drawingml/2006/main" noChangeAspect="1"/>
-            </wp:cNvGraphicFramePr>
-            <a:graphic xmlns:a="http://schemas.openxmlformats.org/drawingml/2006/main">
-              <a:graphicData uri="http://schemas.openxmlformats.org/drawingml/2006/picture">
-                <pic:pic xmlns:pic="http://schemas.openxmlformats.org/drawingml/2006/picture">
-                  <pic:nvPicPr>
-                    <pic:cNvPr id="8" name="screenshot.png"/>
-                    <pic:cNvPicPr/>
-                  </pic:nvPicPr>
-                  <pic:blipFill>
-                    <a:blip r:embed="rId11">
-                      <a:extLst>
-                        <a:ext uri="{28A0092B-C50C-407E-A947-70E740481C1C}">
-                          <a14:useLocalDpi xmlns:a14="http://schemas.microsoft.com/office/drawing/2010/main" val="0"/>
-                        </a:ext>
-                      </a:extLst>
-                    </a:blip>
-                    <a:stretch>
-                      <a:fillRect/>
-                    </a:stretch>
-                  </pic:blipFill>
-                  <pic:spPr>
-                    <a:xfrm>
-                      <a:off x="0" y="0"/>
-                      <a:ext cx="3333978" cy="5586319"/>
-                    </a:xfrm>
-                    <a:prstGeom prst="rect">
-                      <a:avLst/>
-                    </a:prstGeom>
-                  </pic:spPr>
-                </pic:pic>
-              </a:graphicData>
-            </a:graphic>
-          </wp:inline>
-        </w:drawing>
-      </w:r>
-    </w:p>
-    <w:p/>
-    <w:p>
       <w:pPr>
         <w:rPr>
           <w:rFonts w:ascii="Helvetica Neue" w:hAnsi="Helvetica Neue" w:cs="Helvetica Neue"/>
           <w:kern w:val="0"/>
-          <w:sz w:val="22"/>
           <w:szCs w:val="26"/>
         </w:rPr>
       </w:pPr>
@@ -586,45 +695,76 @@
         <w:rPr>
           <w:rFonts w:ascii="Helvetica Neue" w:hAnsi="Helvetica Neue" w:cs="Helvetica Neue"/>
           <w:kern w:val="0"/>
-          <w:sz w:val="22"/>
           <w:szCs w:val="26"/>
         </w:rPr>
-        <w:t>The layout is not fully implemented as the news activity, diary activity and schedule activity requires actual input from the user. That will be implemented in later versions.</w:t>
-      </w:r>
-    </w:p>
-    <w:p>
-      <w:pPr>
+        <w:t xml:space="preserve">The layout is not fully implemented as the news activity, diary activity and schedule activity </w:t>
+      </w:r>
+      <w:proofErr w:type="gramStart"/>
+      <w:r>
         <w:rPr>
           <w:rFonts w:ascii="Helvetica Neue" w:hAnsi="Helvetica Neue" w:cs="Helvetica Neue"/>
           <w:kern w:val="0"/>
-          <w:sz w:val="22"/>
           <w:szCs w:val="26"/>
         </w:rPr>
-      </w:pPr>
-    </w:p>
-    <w:p>
-      <w:pPr>
+        <w:t>requires</w:t>
+      </w:r>
+      <w:proofErr w:type="gramEnd"/>
+      <w:r>
         <w:rPr>
           <w:rFonts w:ascii="Helvetica Neue" w:hAnsi="Helvetica Neue" w:cs="Helvetica Neue"/>
           <w:kern w:val="0"/>
-          <w:sz w:val="22"/>
           <w:szCs w:val="26"/>
         </w:rPr>
-      </w:pPr>
-      <w:r>
+        <w:t xml:space="preserve"> actual input from the user. That will be implemented in later versions.</w:t>
+      </w:r>
+      <w:bookmarkStart w:id="0" w:name="_GoBack"/>
+      <w:bookmarkEnd w:id="0"/>
+    </w:p>
+    <w:p>
+      <w:pPr>
         <w:rPr>
           <w:rFonts w:ascii="Helvetica Neue" w:hAnsi="Helvetica Neue" w:cs="Helvetica Neue"/>
           <w:kern w:val="0"/>
-          <w:sz w:val="22"/>
           <w:szCs w:val="26"/>
         </w:rPr>
-        <w:t xml:space="preserve">When click </w:t>
+      </w:pPr>
+    </w:p>
+    <w:p>
+      <w:pPr>
+        <w:rPr>
+          <w:rFonts w:ascii="Helvetica Neue" w:hAnsi="Helvetica Neue" w:cs="Helvetica Neue"/>
+          <w:kern w:val="0"/>
+          <w:szCs w:val="26"/>
+        </w:rPr>
+      </w:pPr>
+      <w:r>
+        <w:rPr>
+          <w:rFonts w:ascii="Helvetica Neue" w:hAnsi="Helvetica Neue" w:cs="Helvetica Neue"/>
+          <w:kern w:val="0"/>
+          <w:szCs w:val="26"/>
+        </w:rPr>
+        <w:t>When click</w:t>
+      </w:r>
+      <w:r>
+        <w:rPr>
+          <w:rFonts w:ascii="Helvetica Neue" w:hAnsi="Helvetica Neue" w:cs="Helvetica Neue"/>
+          <w:kern w:val="0"/>
+          <w:szCs w:val="26"/>
+        </w:rPr>
+        <w:t>ing</w:t>
+      </w:r>
+      <w:r>
+        <w:rPr>
+          <w:rFonts w:ascii="Helvetica Neue" w:hAnsi="Helvetica Neue" w:cs="Helvetica Neue"/>
+          <w:kern w:val="0"/>
+          <w:szCs w:val="26"/>
+        </w:rPr>
+        <w:t xml:space="preserve"> </w:t>
       </w:r>
       <w:r>
         <w:rPr>
           <w:rFonts w:ascii="Helvetica Neue" w:hAnsi="Helvetica Neue" w:cs="Helvetica Neue" w:hint="eastAsia"/>
           <w:kern w:val="0"/>
-          <w:sz w:val="22"/>
           <w:szCs w:val="26"/>
         </w:rPr>
         <w:t>‘</w:t>
@@ -633,7 +773,6 @@
         <w:rPr>
           <w:rFonts w:ascii="Helvetica Neue" w:hAnsi="Helvetica Neue" w:cs="Helvetica Neue" w:hint="eastAsia"/>
           <w:kern w:val="0"/>
-          <w:sz w:val="22"/>
           <w:szCs w:val="26"/>
         </w:rPr>
         <w:t>LOGIN</w:t>
@@ -642,19 +781,49 @@
         <w:rPr>
           <w:rFonts w:ascii="Helvetica Neue" w:hAnsi="Helvetica Neue" w:cs="Helvetica Neue" w:hint="eastAsia"/>
           <w:kern w:val="0"/>
-          <w:sz w:val="22"/>
           <w:szCs w:val="26"/>
         </w:rPr>
         <w:t>’</w:t>
+      </w:r>
+      <w:r>
+        <w:rPr>
+          <w:rFonts w:ascii="Helvetica Neue" w:hAnsi="Helvetica Neue" w:cs="Helvetica Neue" w:hint="eastAsia"/>
+          <w:kern w:val="0"/>
+          <w:szCs w:val="26"/>
+        </w:rPr>
+        <w:t xml:space="preserve"> </w:t>
       </w:r>
       <w:r>
         <w:rPr>
           <w:rFonts w:ascii="Helvetica Neue" w:hAnsi="Helvetica Neue" w:cs="Helvetica Neue"/>
           <w:kern w:val="0"/>
-          <w:sz w:val="22"/>
           <w:szCs w:val="26"/>
         </w:rPr>
-        <w:t>’SIGN UP’ buttons, them will change colors. When users turn back to the first page, the button will change back into original colors.</w:t>
+        <w:t xml:space="preserve">and </w:t>
+      </w:r>
+      <w:r>
+        <w:rPr>
+          <w:rFonts w:ascii="Helvetica Neue" w:hAnsi="Helvetica Neue" w:cs="Helvetica Neue"/>
+          <w:kern w:val="0"/>
+          <w:szCs w:val="26"/>
+        </w:rPr>
+        <w:t>’SIGN UP’ buttons, th</w:t>
+      </w:r>
+      <w:r>
+        <w:rPr>
+          <w:rFonts w:ascii="Helvetica Neue" w:hAnsi="Helvetica Neue" w:cs="Helvetica Neue"/>
+          <w:kern w:val="0"/>
+          <w:szCs w:val="26"/>
+        </w:rPr>
+        <w:t>e buttons</w:t>
+      </w:r>
+      <w:r>
+        <w:rPr>
+          <w:rFonts w:ascii="Helvetica Neue" w:hAnsi="Helvetica Neue" w:cs="Helvetica Neue"/>
+          <w:kern w:val="0"/>
+          <w:szCs w:val="26"/>
+        </w:rPr>
+        <w:t xml:space="preserve"> will change colors. When users turn back to the first page, the button will change back into original colors.</w:t>
       </w:r>
     </w:p>
     <w:p/>
@@ -1062,10 +1231,58 @@
   <w:style w:type="paragraph" w:default="1" w:styleId="Normal">
     <w:name w:val="Normal"/>
     <w:qFormat/>
+    <w:rsid w:val="005E488F"/>
     <w:pPr>
       <w:widowControl w:val="0"/>
       <w:jc w:val="both"/>
     </w:pPr>
+    <w:rPr>
+      <w:rFonts w:ascii="Cambria" w:hAnsi="Cambria"/>
+      <w:sz w:val="24"/>
+    </w:rPr>
+  </w:style>
+  <w:style w:type="paragraph" w:styleId="Overskrift1">
+    <w:name w:val="heading 1"/>
+    <w:basedOn w:val="Normal"/>
+    <w:next w:val="Normal"/>
+    <w:link w:val="Overskrift1Tegn"/>
+    <w:uiPriority w:val="9"/>
+    <w:qFormat/>
+    <w:rsid w:val="002466FB"/>
+    <w:pPr>
+      <w:keepNext/>
+      <w:keepLines/>
+      <w:spacing w:before="240"/>
+      <w:outlineLvl w:val="0"/>
+    </w:pPr>
+    <w:rPr>
+      <w:rFonts w:asciiTheme="majorHAnsi" w:eastAsiaTheme="majorEastAsia" w:hAnsiTheme="majorHAnsi" w:cstheme="majorBidi"/>
+      <w:color w:val="2F5496" w:themeColor="accent1" w:themeShade="BF"/>
+      <w:sz w:val="32"/>
+      <w:szCs w:val="32"/>
+    </w:rPr>
+  </w:style>
+  <w:style w:type="paragraph" w:styleId="Overskrift2">
+    <w:name w:val="heading 2"/>
+    <w:basedOn w:val="Normal"/>
+    <w:next w:val="Normal"/>
+    <w:link w:val="Overskrift2Tegn"/>
+    <w:uiPriority w:val="9"/>
+    <w:unhideWhenUsed/>
+    <w:qFormat/>
+    <w:rsid w:val="00AC1361"/>
+    <w:pPr>
+      <w:keepNext/>
+      <w:keepLines/>
+      <w:spacing w:before="40"/>
+      <w:outlineLvl w:val="1"/>
+    </w:pPr>
+    <w:rPr>
+      <w:rFonts w:asciiTheme="majorHAnsi" w:eastAsiaTheme="majorEastAsia" w:hAnsiTheme="majorHAnsi" w:cstheme="majorBidi"/>
+      <w:color w:val="2F5496" w:themeColor="accent1" w:themeShade="BF"/>
+      <w:sz w:val="26"/>
+      <w:szCs w:val="26"/>
+    </w:rPr>
   </w:style>
   <w:style w:type="character" w:default="1" w:styleId="Standardskrifttypeiafsnit">
     <w:name w:val="Default Paragraph Font"/>
@@ -1093,6 +1310,118 @@
     <w:uiPriority w:val="99"/>
     <w:semiHidden/>
     <w:unhideWhenUsed/>
+  </w:style>
+  <w:style w:type="paragraph" w:styleId="FormateretHTML">
+    <w:name w:val="HTML Preformatted"/>
+    <w:basedOn w:val="Normal"/>
+    <w:link w:val="FormateretHTMLTegn"/>
+    <w:uiPriority w:val="99"/>
+    <w:semiHidden/>
+    <w:unhideWhenUsed/>
+    <w:rsid w:val="001312DC"/>
+    <w:pPr>
+      <w:widowControl/>
+      <w:tabs>
+        <w:tab w:val="left" w:pos="916"/>
+        <w:tab w:val="left" w:pos="1832"/>
+        <w:tab w:val="left" w:pos="2748"/>
+        <w:tab w:val="left" w:pos="3664"/>
+        <w:tab w:val="left" w:pos="4580"/>
+        <w:tab w:val="left" w:pos="5496"/>
+        <w:tab w:val="left" w:pos="6412"/>
+        <w:tab w:val="left" w:pos="7328"/>
+        <w:tab w:val="left" w:pos="8244"/>
+        <w:tab w:val="left" w:pos="9160"/>
+        <w:tab w:val="left" w:pos="10076"/>
+        <w:tab w:val="left" w:pos="10992"/>
+        <w:tab w:val="left" w:pos="11908"/>
+        <w:tab w:val="left" w:pos="12824"/>
+        <w:tab w:val="left" w:pos="13740"/>
+        <w:tab w:val="left" w:pos="14656"/>
+      </w:tabs>
+      <w:jc w:val="left"/>
+    </w:pPr>
+    <w:rPr>
+      <w:rFonts w:ascii="Courier New" w:eastAsia="Times New Roman" w:hAnsi="Courier New" w:cs="Courier New"/>
+      <w:kern w:val="0"/>
+      <w:sz w:val="20"/>
+      <w:szCs w:val="20"/>
+      <w:lang w:val="da-DK"/>
+    </w:rPr>
+  </w:style>
+  <w:style w:type="character" w:customStyle="1" w:styleId="FormateretHTMLTegn">
+    <w:name w:val="Formateret HTML Tegn"/>
+    <w:basedOn w:val="Standardskrifttypeiafsnit"/>
+    <w:link w:val="FormateretHTML"/>
+    <w:uiPriority w:val="99"/>
+    <w:semiHidden/>
+    <w:rsid w:val="001312DC"/>
+    <w:rPr>
+      <w:rFonts w:ascii="Courier New" w:eastAsia="Times New Roman" w:hAnsi="Courier New" w:cs="Courier New"/>
+      <w:kern w:val="0"/>
+      <w:sz w:val="20"/>
+      <w:szCs w:val="20"/>
+      <w:lang w:val="da-DK"/>
+    </w:rPr>
+  </w:style>
+  <w:style w:type="paragraph" w:styleId="Titel">
+    <w:name w:val="Title"/>
+    <w:basedOn w:val="Normal"/>
+    <w:next w:val="Normal"/>
+    <w:link w:val="TitelTegn"/>
+    <w:uiPriority w:val="10"/>
+    <w:qFormat/>
+    <w:rsid w:val="005E488F"/>
+    <w:pPr>
+      <w:contextualSpacing/>
+    </w:pPr>
+    <w:rPr>
+      <w:rFonts w:eastAsiaTheme="majorEastAsia" w:cstheme="majorBidi"/>
+      <w:spacing w:val="-10"/>
+      <w:kern w:val="28"/>
+      <w:sz w:val="56"/>
+      <w:szCs w:val="56"/>
+    </w:rPr>
+  </w:style>
+  <w:style w:type="character" w:customStyle="1" w:styleId="TitelTegn">
+    <w:name w:val="Titel Tegn"/>
+    <w:basedOn w:val="Standardskrifttypeiafsnit"/>
+    <w:link w:val="Titel"/>
+    <w:uiPriority w:val="10"/>
+    <w:rsid w:val="005E488F"/>
+    <w:rPr>
+      <w:rFonts w:ascii="Cambria" w:eastAsiaTheme="majorEastAsia" w:hAnsi="Cambria" w:cstheme="majorBidi"/>
+      <w:spacing w:val="-10"/>
+      <w:kern w:val="28"/>
+      <w:sz w:val="56"/>
+      <w:szCs w:val="56"/>
+    </w:rPr>
+  </w:style>
+  <w:style w:type="character" w:customStyle="1" w:styleId="Overskrift1Tegn">
+    <w:name w:val="Overskrift 1 Tegn"/>
+    <w:basedOn w:val="Standardskrifttypeiafsnit"/>
+    <w:link w:val="Overskrift1"/>
+    <w:uiPriority w:val="9"/>
+    <w:rsid w:val="002466FB"/>
+    <w:rPr>
+      <w:rFonts w:asciiTheme="majorHAnsi" w:eastAsiaTheme="majorEastAsia" w:hAnsiTheme="majorHAnsi" w:cstheme="majorBidi"/>
+      <w:color w:val="2F5496" w:themeColor="accent1" w:themeShade="BF"/>
+      <w:sz w:val="32"/>
+      <w:szCs w:val="32"/>
+    </w:rPr>
+  </w:style>
+  <w:style w:type="character" w:customStyle="1" w:styleId="Overskrift2Tegn">
+    <w:name w:val="Overskrift 2 Tegn"/>
+    <w:basedOn w:val="Standardskrifttypeiafsnit"/>
+    <w:link w:val="Overskrift2"/>
+    <w:uiPriority w:val="9"/>
+    <w:rsid w:val="00AC1361"/>
+    <w:rPr>
+      <w:rFonts w:asciiTheme="majorHAnsi" w:eastAsiaTheme="majorEastAsia" w:hAnsiTheme="majorHAnsi" w:cstheme="majorBidi"/>
+      <w:color w:val="2F5496" w:themeColor="accent1" w:themeShade="BF"/>
+      <w:sz w:val="26"/>
+      <w:szCs w:val="26"/>
+    </w:rPr>
   </w:style>
 </w:styles>
 </file>

</xml_diff>